<commit_message>
added diagram to report along with explanation paragraph
</commit_message>
<xml_diff>
--- a/Report.docx
+++ b/Report.docx
@@ -83,8 +83,19 @@
           <w:color w:val="000000"/>
           <w:szCs w:val="20"/>
         </w:rPr>
-        <w:t>Adam Darrah</w:t>
-      </w:r>
+        <w:t xml:space="preserve">Adam </w:t>
+      </w:r>
+      <w:proofErr w:type="spellStart"/>
+      <w:r>
+        <w:rPr>
+          <w:rFonts w:ascii="Arial" w:hAnsi="Arial" w:cs="Arial"/>
+          <w:bCs/>
+          <w:color w:val="000000"/>
+          <w:szCs w:val="20"/>
+        </w:rPr>
+        <w:t>Darrah</w:t>
+      </w:r>
+      <w:proofErr w:type="spellEnd"/>
     </w:p>
     <w:p>
       <w:pPr>
@@ -153,6 +164,7 @@
           <w:szCs w:val="20"/>
         </w:rPr>
       </w:pPr>
+      <w:proofErr w:type="spellStart"/>
       <w:r>
         <w:rPr>
           <w:rFonts w:ascii="Arial" w:hAnsi="Arial" w:cs="Arial"/>
@@ -160,45 +172,66 @@
           <w:color w:val="000000"/>
           <w:szCs w:val="20"/>
         </w:rPr>
-        <w:t>Asad Saeed</w:t>
-      </w:r>
-    </w:p>
-    <w:bookmarkStart w:id="0" w:name="roster_form:rosterTable:6:_idJsp44"/>
-    <w:p>
-      <w:pPr>
-        <w:ind w:firstLine="720"/>
-        <w:jc w:val="center"/>
-      </w:pPr>
-      <w:r>
-        <w:fldChar w:fldCharType="begin"/>
-      </w:r>
-      <w:r>
-        <w:instrText xml:space="preserve"> HYPERLINK "mailto:asaeed@iupui.edu" </w:instrText>
-      </w:r>
-      <w:r>
-        <w:fldChar w:fldCharType="separate"/>
-      </w:r>
-      <w:r>
-        <w:rPr>
-          <w:rStyle w:val="Hyperlink"/>
-        </w:rPr>
-        <w:t>asaeed@iupui.edu</w:t>
-      </w:r>
-      <w:r>
-        <w:fldChar w:fldCharType="end"/>
-      </w:r>
-      <w:bookmarkEnd w:id="0"/>
-    </w:p>
-    <w:p>
-      <w:pPr>
-        <w:ind w:firstLine="720"/>
-        <w:jc w:val="center"/>
+        <w:t>Asad</w:t>
+      </w:r>
+      <w:proofErr w:type="spellEnd"/>
+      <w:r>
         <w:rPr>
           <w:rFonts w:ascii="Arial" w:hAnsi="Arial" w:cs="Arial"/>
           <w:bCs/>
           <w:color w:val="000000"/>
           <w:szCs w:val="20"/>
         </w:rPr>
+        <w:t xml:space="preserve"> </w:t>
+      </w:r>
+      <w:proofErr w:type="spellStart"/>
+      <w:r>
+        <w:rPr>
+          <w:rFonts w:ascii="Arial" w:hAnsi="Arial" w:cs="Arial"/>
+          <w:bCs/>
+          <w:color w:val="000000"/>
+          <w:szCs w:val="20"/>
+        </w:rPr>
+        <w:t>Saeed</w:t>
+      </w:r>
+      <w:proofErr w:type="spellEnd"/>
+    </w:p>
+    <w:bookmarkStart w:id="0" w:name="roster_form:rosterTable:6:_idJsp44"/>
+    <w:p>
+      <w:pPr>
+        <w:ind w:firstLine="720"/>
+        <w:jc w:val="center"/>
+      </w:pPr>
+      <w:r>
+        <w:fldChar w:fldCharType="begin"/>
+      </w:r>
+      <w:r>
+        <w:instrText xml:space="preserve"> HYPERLINK "mailto:asaeed@iupui.edu" </w:instrText>
+      </w:r>
+      <w:r>
+        <w:fldChar w:fldCharType="separate"/>
+      </w:r>
+      <w:r>
+        <w:rPr>
+          <w:rStyle w:val="Hyperlink"/>
+        </w:rPr>
+        <w:t>asaeed@iupui.edu</w:t>
+      </w:r>
+      <w:r>
+        <w:fldChar w:fldCharType="end"/>
+      </w:r>
+      <w:bookmarkEnd w:id="0"/>
+    </w:p>
+    <w:p>
+      <w:pPr>
+        <w:ind w:firstLine="720"/>
+        <w:jc w:val="center"/>
+        <w:rPr>
+          <w:rFonts w:ascii="Arial" w:hAnsi="Arial" w:cs="Arial"/>
+          <w:bCs/>
+          <w:color w:val="000000"/>
+          <w:szCs w:val="20"/>
+        </w:rPr>
       </w:pPr>
       <w:r>
         <w:t>0002453548</w:t>
@@ -412,9 +445,11 @@
       <w:r>
         <w:t>“</w:t>
       </w:r>
+      <w:proofErr w:type="spellStart"/>
       <w:r>
         <w:t>UDPPlus</w:t>
       </w:r>
+      <w:proofErr w:type="spellEnd"/>
       <w:r>
         <w:t>”</w:t>
       </w:r>
@@ -430,9 +465,11 @@
       <w:r>
         <w:t>“</w:t>
       </w:r>
+      <w:proofErr w:type="spellStart"/>
       <w:r>
         <w:t>UDPPlusConnection</w:t>
       </w:r>
+      <w:proofErr w:type="spellEnd"/>
       <w:r>
         <w:t>”</w:t>
       </w:r>
@@ -522,7 +559,21 @@
         <w:rPr>
           <w:sz w:val="18"/>
         </w:rPr>
-        <w:t>|          Source Port          |       Destination Port        |</w:t>
+        <w:t xml:space="preserve">|          Source Port          </w:t>
+      </w:r>
+      <w:proofErr w:type="gramStart"/>
+      <w:r>
+        <w:rPr>
+          <w:sz w:val="18"/>
+        </w:rPr>
+        <w:t>|       Destination</w:t>
+      </w:r>
+      <w:proofErr w:type="gramEnd"/>
+      <w:r>
+        <w:rPr>
+          <w:sz w:val="18"/>
+        </w:rPr>
+        <w:t xml:space="preserve"> Port        |</w:t>
       </w:r>
     </w:p>
     <w:p>
@@ -550,7 +601,21 @@
         <w:rPr>
           <w:sz w:val="18"/>
         </w:rPr>
-        <w:t>|            Length             |           Checksum            |</w:t>
+        <w:t xml:space="preserve">|            Length             </w:t>
+      </w:r>
+      <w:proofErr w:type="gramStart"/>
+      <w:r>
+        <w:rPr>
+          <w:sz w:val="18"/>
+        </w:rPr>
+        <w:t>|           Checksum</w:t>
+      </w:r>
+      <w:proofErr w:type="gramEnd"/>
+      <w:r>
+        <w:rPr>
+          <w:sz w:val="18"/>
+        </w:rPr>
+        <w:t xml:space="preserve">            |</w:t>
       </w:r>
     </w:p>
     <w:p>
@@ -584,7 +649,21 @@
         <w:rPr>
           <w:sz w:val="18"/>
         </w:rPr>
-        <w:t xml:space="preserve">|S|A|S|F|O|     |    Header     |                               |    |E|C|Y|I|P|     |    Length     |           Sequence #          |    |Q|Q|N|N|T|     |               |    </w:t>
+        <w:t xml:space="preserve">|S|A|S|F|O|     </w:t>
+      </w:r>
+      <w:proofErr w:type="gramStart"/>
+      <w:r>
+        <w:rPr>
+          <w:sz w:val="18"/>
+        </w:rPr>
+        <w:t>|    Header</w:t>
+      </w:r>
+      <w:proofErr w:type="gramEnd"/>
+      <w:r>
+        <w:rPr>
+          <w:sz w:val="18"/>
+        </w:rPr>
+        <w:t xml:space="preserve">     |                               |    |E|C|Y|I|P|     |    Length     |           Sequence #          |    |Q|Q|N|N|T|     |               |    </w:t>
       </w:r>
       <w:r>
         <w:rPr>
@@ -624,13 +703,27 @@
         <w:rPr>
           <w:sz w:val="18"/>
         </w:rPr>
-        <w:t>|                               |   O</w:t>
-      </w:r>
-      <w:r>
-        <w:rPr>
-          <w:sz w:val="18"/>
-        </w:rPr>
-        <w:t>ptional Field For SACK     |</w:t>
+        <w:t xml:space="preserve">|                               </w:t>
+      </w:r>
+      <w:proofErr w:type="gramStart"/>
+      <w:r>
+        <w:rPr>
+          <w:sz w:val="18"/>
+        </w:rPr>
+        <w:t>|   O</w:t>
+      </w:r>
+      <w:r>
+        <w:rPr>
+          <w:sz w:val="18"/>
+        </w:rPr>
+        <w:t>ptional</w:t>
+      </w:r>
+      <w:proofErr w:type="gramEnd"/>
+      <w:r>
+        <w:rPr>
+          <w:sz w:val="18"/>
+        </w:rPr>
+        <w:t xml:space="preserve"> Field For SACK     |</w:t>
       </w:r>
     </w:p>
     <w:p>
@@ -644,13 +737,27 @@
         <w:rPr>
           <w:sz w:val="18"/>
         </w:rPr>
-        <w:t>|        Acknowledgment #       |  Co</w:t>
-      </w:r>
-      <w:r>
-        <w:rPr>
-          <w:sz w:val="18"/>
-        </w:rPr>
-        <w:t>ntrolled by OPT BIT and    |</w:t>
+        <w:t xml:space="preserve">|        Acknowledgment #       </w:t>
+      </w:r>
+      <w:proofErr w:type="gramStart"/>
+      <w:r>
+        <w:rPr>
+          <w:sz w:val="18"/>
+        </w:rPr>
+        <w:t>|  Co</w:t>
+      </w:r>
+      <w:r>
+        <w:rPr>
+          <w:sz w:val="18"/>
+        </w:rPr>
+        <w:t>ntrolled</w:t>
+      </w:r>
+      <w:proofErr w:type="gramEnd"/>
+      <w:r>
+        <w:rPr>
+          <w:sz w:val="18"/>
+        </w:rPr>
+        <w:t xml:space="preserve"> by OPT BIT and    |</w:t>
       </w:r>
     </w:p>
     <w:p>
@@ -664,13 +771,27 @@
         <w:rPr>
           <w:sz w:val="18"/>
         </w:rPr>
-        <w:t xml:space="preserve">|                               |    </w:t>
-      </w:r>
-      <w:r>
-        <w:rPr>
-          <w:sz w:val="18"/>
-        </w:rPr>
-        <w:t xml:space="preserve">   Header Length           |</w:t>
+        <w:t xml:space="preserve">|                               </w:t>
+      </w:r>
+      <w:proofErr w:type="gramStart"/>
+      <w:r>
+        <w:rPr>
+          <w:sz w:val="18"/>
+        </w:rPr>
+        <w:t xml:space="preserve">|    </w:t>
+      </w:r>
+      <w:r>
+        <w:rPr>
+          <w:sz w:val="18"/>
+        </w:rPr>
+        <w:t xml:space="preserve">   Header</w:t>
+      </w:r>
+      <w:proofErr w:type="gramEnd"/>
+      <w:r>
+        <w:rPr>
+          <w:sz w:val="18"/>
+        </w:rPr>
+        <w:t xml:space="preserve"> Length           |</w:t>
       </w:r>
     </w:p>
     <w:p>
@@ -704,7 +825,21 @@
         <w:rPr>
           <w:sz w:val="18"/>
         </w:rPr>
-        <w:t xml:space="preserve">|                             data                   </w:t>
+        <w:t xml:space="preserve">|                             </w:t>
+      </w:r>
+      <w:proofErr w:type="gramStart"/>
+      <w:r>
+        <w:rPr>
+          <w:sz w:val="18"/>
+        </w:rPr>
+        <w:t>data</w:t>
+      </w:r>
+      <w:proofErr w:type="gramEnd"/>
+      <w:r>
+        <w:rPr>
+          <w:sz w:val="18"/>
+        </w:rPr>
+        <w:t xml:space="preserve">                   </w:t>
       </w:r>
       <w:r>
         <w:rPr>
@@ -766,9 +901,11 @@
       <w:r>
         <w:t>“</w:t>
       </w:r>
+      <w:proofErr w:type="spellStart"/>
       <w:r>
         <w:t>UDPPlus</w:t>
       </w:r>
+      <w:proofErr w:type="spellEnd"/>
       <w:r>
         <w:t>”</w:t>
       </w:r>
@@ -781,9 +918,11 @@
       <w:r>
         <w:t>“</w:t>
       </w:r>
+      <w:proofErr w:type="spellStart"/>
       <w:r>
         <w:t>UDPPlusConnection</w:t>
       </w:r>
+      <w:proofErr w:type="spellEnd"/>
       <w:r>
         <w:t>”</w:t>
       </w:r>
@@ -793,9 +932,11 @@
       <w:r>
         <w:t>“</w:t>
       </w:r>
+      <w:proofErr w:type="spellStart"/>
       <w:r>
         <w:t>UDPPlus</w:t>
       </w:r>
+      <w:proofErr w:type="spellEnd"/>
       <w:r>
         <w:t>”</w:t>
       </w:r>
@@ -806,14 +947,24 @@
         <w:t>a single thread</w:t>
       </w:r>
       <w:r>
-        <w:t xml:space="preserve">, which receives all data (packets) sent to the binded port. The listener thread then determines if the packet received is from a new or existing connection. If it is a new connection, it creates a new </w:t>
+        <w:t xml:space="preserve">, which receives all data (packets) sent to the </w:t>
+      </w:r>
+      <w:proofErr w:type="spellStart"/>
+      <w:r>
+        <w:t>binded</w:t>
+      </w:r>
+      <w:proofErr w:type="spellEnd"/>
+      <w:r>
+        <w:t xml:space="preserve"> port. The listener thread then determines if the packet received is from a new or existing connection. If it is a new connection, it creates a new </w:t>
       </w:r>
       <w:r>
         <w:t>“</w:t>
       </w:r>
+      <w:proofErr w:type="spellStart"/>
       <w:r>
         <w:t>UDPPlusConnection</w:t>
       </w:r>
+      <w:proofErr w:type="spellEnd"/>
       <w:r>
         <w:t>”</w:t>
       </w:r>
@@ -823,9 +974,11 @@
       <w:r>
         <w:t>“</w:t>
       </w:r>
+      <w:proofErr w:type="spellStart"/>
       <w:r>
         <w:t>handlePacket</w:t>
       </w:r>
+      <w:proofErr w:type="spellEnd"/>
       <w:r>
         <w:t>”</w:t>
       </w:r>
@@ -842,21 +995,33 @@
       <w:r>
         <w:t>“</w:t>
       </w:r>
+      <w:proofErr w:type="spellStart"/>
       <w:r>
         <w:t>UDPPlusConnection</w:t>
       </w:r>
+      <w:proofErr w:type="spellEnd"/>
       <w:r>
         <w:t>”</w:t>
       </w:r>
       <w:r>
-        <w:t xml:space="preserve"> class represents one active connection. A single program could have many active connections, and they could be managed individually or through a </w:t>
+        <w:t xml:space="preserve"> class represents one active connection. A single program could have many active connections, and they could be managed individually or through </w:t>
+      </w:r>
+      <w:proofErr w:type="gramStart"/>
+      <w:r>
+        <w:t>a</w:t>
+      </w:r>
+      <w:proofErr w:type="gramEnd"/>
+      <w:r>
+        <w:t xml:space="preserve"> </w:t>
       </w:r>
       <w:r>
         <w:t>“</w:t>
       </w:r>
+      <w:proofErr w:type="spellStart"/>
       <w:r>
         <w:t>UDPPlus</w:t>
       </w:r>
+      <w:proofErr w:type="spellEnd"/>
       <w:r>
         <w:t>”</w:t>
       </w:r>
@@ -869,9 +1034,11 @@
       <w:r>
         <w:t>“</w:t>
       </w:r>
+      <w:proofErr w:type="spellStart"/>
       <w:r>
         <w:t>UDPPlus</w:t>
       </w:r>
+      <w:proofErr w:type="spellEnd"/>
       <w:r>
         <w:t>”</w:t>
       </w:r>
@@ -884,9 +1051,11 @@
       <w:r>
         <w:t>“</w:t>
       </w:r>
+      <w:proofErr w:type="spellStart"/>
       <w:r>
         <w:t>UDPPLusConnection</w:t>
       </w:r>
+      <w:proofErr w:type="spellEnd"/>
       <w:r>
         <w:t>”</w:t>
       </w:r>
@@ -904,6 +1073,356 @@
     <w:p>
       <w:r>
         <w:tab/>
+        <w:t>This diagram shows the relationships between the classes in UDP++.</w:t>
+      </w:r>
+      <w:r>
+        <w:t xml:space="preserve"> You can see that this protocol will have a maximum of n connections + 1 threads. All connections share the same listener thread where packets are received. Then each “</w:t>
+      </w:r>
+      <w:proofErr w:type="spellStart"/>
+      <w:r>
+        <w:t>UDPPlusConnection</w:t>
+      </w:r>
+      <w:proofErr w:type="spellEnd"/>
+      <w:r>
+        <w:t>” has a timer thread that can detect timeouts.</w:t>
+      </w:r>
+    </w:p>
+    <w:p/>
+    <w:p>
+      <w:pPr>
+        <w:ind w:firstLine="720"/>
+        <w:rPr>
+          <w:sz w:val="20"/>
+        </w:rPr>
+      </w:pPr>
+      <w:r>
+        <w:rPr>
+          <w:sz w:val="20"/>
+        </w:rPr>
+        <w:t>+-+-+-+-+-+-+-+-+       +-+-+-+-+-+-+-+-+-+</w:t>
+      </w:r>
+    </w:p>
+    <w:p>
+      <w:pPr>
+        <w:rPr>
+          <w:sz w:val="20"/>
+        </w:rPr>
+      </w:pPr>
+      <w:r>
+        <w:rPr>
+          <w:sz w:val="20"/>
+        </w:rPr>
+        <w:t xml:space="preserve"> </w:t>
+      </w:r>
+      <w:r>
+        <w:rPr>
+          <w:sz w:val="20"/>
+        </w:rPr>
+        <w:tab/>
+      </w:r>
+      <w:r>
+        <w:rPr>
+          <w:sz w:val="20"/>
+        </w:rPr>
+        <w:t xml:space="preserve">|     </w:t>
+      </w:r>
+      <w:proofErr w:type="spellStart"/>
+      <w:r>
+        <w:rPr>
+          <w:sz w:val="20"/>
+        </w:rPr>
+        <w:t>UDPPlus</w:t>
+      </w:r>
+      <w:proofErr w:type="spellEnd"/>
+      <w:r>
+        <w:rPr>
+          <w:sz w:val="20"/>
+        </w:rPr>
+        <w:t xml:space="preserve">   </w:t>
+      </w:r>
+      <w:r>
+        <w:rPr>
+          <w:sz w:val="20"/>
+        </w:rPr>
+        <w:t xml:space="preserve">      </w:t>
+      </w:r>
+      <w:r>
+        <w:rPr>
+          <w:sz w:val="20"/>
+        </w:rPr>
+        <w:t xml:space="preserve">| -&gt;   </w:t>
+      </w:r>
+      <w:r>
+        <w:rPr>
+          <w:sz w:val="20"/>
+        </w:rPr>
+        <w:t xml:space="preserve"> | listener thread |</w:t>
+      </w:r>
+    </w:p>
+    <w:p>
+      <w:pPr>
+        <w:rPr>
+          <w:sz w:val="20"/>
+        </w:rPr>
+      </w:pPr>
+      <w:r>
+        <w:rPr>
+          <w:sz w:val="20"/>
+        </w:rPr>
+        <w:t xml:space="preserve"> </w:t>
+      </w:r>
+      <w:r>
+        <w:rPr>
+          <w:sz w:val="20"/>
+        </w:rPr>
+        <w:tab/>
+      </w:r>
+      <w:r>
+        <w:rPr>
+          <w:sz w:val="20"/>
+        </w:rPr>
+        <w:t xml:space="preserve">+-+-+-+-+-+-+-+-+        +-+-+-+-+-+-+-+-+-+ </w:t>
+      </w:r>
+    </w:p>
+    <w:p>
+      <w:pPr>
+        <w:rPr>
+          <w:sz w:val="20"/>
+        </w:rPr>
+      </w:pPr>
+      <w:r>
+        <w:rPr>
+          <w:sz w:val="20"/>
+        </w:rPr>
+        <w:t xml:space="preserve">                                      |</w:t>
+      </w:r>
+    </w:p>
+    <w:p>
+      <w:pPr>
+        <w:rPr>
+          <w:sz w:val="20"/>
+        </w:rPr>
+      </w:pPr>
+      <w:r>
+        <w:rPr>
+          <w:sz w:val="20"/>
+        </w:rPr>
+        <w:t xml:space="preserve">                                      | </w:t>
+      </w:r>
+      <w:proofErr w:type="gramStart"/>
+      <w:r>
+        <w:rPr>
+          <w:sz w:val="20"/>
+        </w:rPr>
+        <w:t>has</w:t>
+      </w:r>
+      <w:proofErr w:type="gramEnd"/>
+      <w:r>
+        <w:rPr>
+          <w:sz w:val="20"/>
+        </w:rPr>
+        <w:t xml:space="preserve"> many </w:t>
+      </w:r>
+      <w:proofErr w:type="spellStart"/>
+      <w:r>
+        <w:rPr>
+          <w:sz w:val="20"/>
+        </w:rPr>
+        <w:t>UDPPlusConnections</w:t>
+      </w:r>
+      <w:proofErr w:type="spellEnd"/>
+    </w:p>
+    <w:p>
+      <w:pPr>
+        <w:rPr>
+          <w:sz w:val="20"/>
+        </w:rPr>
+      </w:pPr>
+      <w:r>
+        <w:rPr>
+          <w:sz w:val="20"/>
+        </w:rPr>
+        <w:t xml:space="preserve">                                      |</w:t>
+      </w:r>
+    </w:p>
+    <w:p>
+      <w:pPr>
+        <w:rPr>
+          <w:sz w:val="20"/>
+        </w:rPr>
+      </w:pPr>
+      <w:r>
+        <w:rPr>
+          <w:sz w:val="20"/>
+        </w:rPr>
+        <w:t xml:space="preserve"> ------------------------------------------------------------------------</w:t>
+      </w:r>
+      <w:r>
+        <w:rPr>
+          <w:sz w:val="20"/>
+        </w:rPr>
+        <w:t>---------------</w:t>
+      </w:r>
+    </w:p>
+    <w:p>
+      <w:pPr>
+        <w:rPr>
+          <w:sz w:val="20"/>
+        </w:rPr>
+      </w:pPr>
+      <w:r>
+        <w:rPr>
+          <w:sz w:val="20"/>
+        </w:rPr>
+        <w:t xml:space="preserve"> |                                                                      </w:t>
+      </w:r>
+      <w:r>
+        <w:rPr>
+          <w:sz w:val="20"/>
+        </w:rPr>
+        <w:tab/>
+      </w:r>
+      <w:r>
+        <w:rPr>
+          <w:sz w:val="20"/>
+        </w:rPr>
+        <w:tab/>
+      </w:r>
+      <w:r>
+        <w:rPr>
+          <w:sz w:val="20"/>
+        </w:rPr>
+        <w:tab/>
+      </w:r>
+      <w:r>
+        <w:rPr>
+          <w:sz w:val="20"/>
+        </w:rPr>
+        <w:tab/>
+      </w:r>
+      <w:r>
+        <w:rPr>
+          <w:sz w:val="20"/>
+        </w:rPr>
+        <w:t>|</w:t>
+      </w:r>
+    </w:p>
+    <w:p>
+      <w:pPr>
+        <w:rPr>
+          <w:sz w:val="20"/>
+        </w:rPr>
+      </w:pPr>
+      <w:r>
+        <w:rPr>
+          <w:sz w:val="20"/>
+        </w:rPr>
+        <w:t xml:space="preserve"> +-+-+-+-+-+-+-+-+-+-+           +-+-+-+-+-+-+-+-                    +-+-+-+-+-+-+-+-+-+-+           +-+-+-+-+-+-+-+-</w:t>
+      </w:r>
+    </w:p>
+    <w:p>
+      <w:pPr>
+        <w:rPr>
+          <w:sz w:val="20"/>
+        </w:rPr>
+      </w:pPr>
+      <w:r>
+        <w:rPr>
+          <w:sz w:val="20"/>
+        </w:rPr>
+        <w:t xml:space="preserve"> | </w:t>
+      </w:r>
+      <w:proofErr w:type="spellStart"/>
+      <w:r>
+        <w:rPr>
+          <w:sz w:val="20"/>
+        </w:rPr>
+        <w:t>UDPPlusConnection</w:t>
+      </w:r>
+      <w:proofErr w:type="spellEnd"/>
+      <w:r>
+        <w:rPr>
+          <w:sz w:val="20"/>
+        </w:rPr>
+        <w:t xml:space="preserve"> | -&gt;      </w:t>
+      </w:r>
+      <w:r>
+        <w:rPr>
+          <w:sz w:val="20"/>
+        </w:rPr>
+        <w:t xml:space="preserve">| </w:t>
+      </w:r>
+      <w:proofErr w:type="gramStart"/>
+      <w:r>
+        <w:rPr>
+          <w:sz w:val="20"/>
+        </w:rPr>
+        <w:t>ti</w:t>
+      </w:r>
+      <w:r>
+        <w:rPr>
+          <w:sz w:val="20"/>
+        </w:rPr>
+        <w:t>mer  thread</w:t>
+      </w:r>
+      <w:proofErr w:type="gramEnd"/>
+      <w:r>
+        <w:rPr>
+          <w:sz w:val="20"/>
+        </w:rPr>
+        <w:t xml:space="preserve">  |                    </w:t>
+      </w:r>
+      <w:r>
+        <w:rPr>
+          <w:sz w:val="20"/>
+        </w:rPr>
+        <w:t xml:space="preserve">| </w:t>
+      </w:r>
+      <w:proofErr w:type="spellStart"/>
+      <w:r>
+        <w:rPr>
+          <w:sz w:val="20"/>
+        </w:rPr>
+        <w:t>UDPPlusConnection</w:t>
+      </w:r>
+      <w:proofErr w:type="spellEnd"/>
+      <w:r>
+        <w:rPr>
+          <w:sz w:val="20"/>
+        </w:rPr>
+        <w:t xml:space="preserve"> | -&gt; </w:t>
+      </w:r>
+      <w:r>
+        <w:rPr>
+          <w:sz w:val="20"/>
+        </w:rPr>
+        <w:t xml:space="preserve">   </w:t>
+      </w:r>
+      <w:r>
+        <w:rPr>
+          <w:sz w:val="20"/>
+        </w:rPr>
+        <w:t xml:space="preserve"> | timer thread |</w:t>
+      </w:r>
+    </w:p>
+    <w:p>
+      <w:pPr>
+        <w:rPr>
+          <w:sz w:val="20"/>
+        </w:rPr>
+      </w:pPr>
+      <w:r>
+        <w:rPr>
+          <w:sz w:val="20"/>
+        </w:rPr>
+        <w:t xml:space="preserve">    +-+-+-+-+-+-+-+-+-+-+         +-+-+-+-+-+-+-+-                    +-+-+-+-+-+-+-+-+-+-+           +-+-+-+-+-+-+-+-</w:t>
+      </w:r>
+    </w:p>
+    <w:p/>
+    <w:p/>
+    <w:p>
+      <w:r>
+        <w:tab/>
         <w:t>As stated above, we designed the protocol to be flexible to the application. In fact, the methods called to use UDP++ are very similar to using TCP. Following are examples of how to use UDP++ at the application level (keep in mind that you will need to include appropriate header files</w:t>
       </w:r>
       <w:r>
@@ -924,41 +1443,111 @@
       <w:r>
         <w:tab/>
       </w:r>
-      <w:r>
-        <w:t xml:space="preserve">int main(int argc, char* argv[]) {    </w:t>
-      </w:r>
-    </w:p>
-    <w:p>
-      <w:r>
-        <w:tab/>
-      </w:r>
-      <w:r>
-        <w:tab/>
-      </w:r>
-      <w:r>
-        <w:t>UDPPlus *conn = new UDPPlus;</w:t>
-      </w:r>
-    </w:p>
-    <w:p>
-      <w:r>
-        <w:tab/>
-      </w:r>
-      <w:r>
-        <w:tab/>
-      </w:r>
-      <w:r>
-        <w:t>UDPPlusConnection *open;</w:t>
-      </w:r>
-    </w:p>
-    <w:p>
-      <w:r>
-        <w:tab/>
-      </w:r>
-      <w:r>
-        <w:tab/>
-      </w:r>
-      <w:r>
-        <w:t>const int PORT = 30000;</w:t>
+      <w:proofErr w:type="spellStart"/>
+      <w:proofErr w:type="gramStart"/>
+      <w:r>
+        <w:t>int</w:t>
+      </w:r>
+      <w:proofErr w:type="spellEnd"/>
+      <w:proofErr w:type="gramEnd"/>
+      <w:r>
+        <w:t xml:space="preserve"> main(</w:t>
+      </w:r>
+      <w:proofErr w:type="spellStart"/>
+      <w:r>
+        <w:t>int</w:t>
+      </w:r>
+      <w:proofErr w:type="spellEnd"/>
+      <w:r>
+        <w:t xml:space="preserve"> </w:t>
+      </w:r>
+      <w:proofErr w:type="spellStart"/>
+      <w:r>
+        <w:t>argc</w:t>
+      </w:r>
+      <w:proofErr w:type="spellEnd"/>
+      <w:r>
+        <w:t xml:space="preserve">, char* </w:t>
+      </w:r>
+      <w:proofErr w:type="spellStart"/>
+      <w:r>
+        <w:t>argv</w:t>
+      </w:r>
+      <w:proofErr w:type="spellEnd"/>
+      <w:r>
+        <w:t xml:space="preserve">[]) {    </w:t>
+      </w:r>
+    </w:p>
+    <w:p>
+      <w:r>
+        <w:tab/>
+      </w:r>
+      <w:r>
+        <w:tab/>
+      </w:r>
+      <w:proofErr w:type="spellStart"/>
+      <w:r>
+        <w:t>UDPPlus</w:t>
+      </w:r>
+      <w:proofErr w:type="spellEnd"/>
+      <w:r>
+        <w:t xml:space="preserve"> *</w:t>
+      </w:r>
+      <w:proofErr w:type="spellStart"/>
+      <w:r>
+        <w:t>conn</w:t>
+      </w:r>
+      <w:proofErr w:type="spellEnd"/>
+      <w:r>
+        <w:t xml:space="preserve"> = new </w:t>
+      </w:r>
+      <w:proofErr w:type="spellStart"/>
+      <w:r>
+        <w:t>UDPPlus</w:t>
+      </w:r>
+      <w:proofErr w:type="spellEnd"/>
+      <w:r>
+        <w:t>;</w:t>
+      </w:r>
+    </w:p>
+    <w:p>
+      <w:r>
+        <w:tab/>
+      </w:r>
+      <w:r>
+        <w:tab/>
+      </w:r>
+      <w:proofErr w:type="spellStart"/>
+      <w:r>
+        <w:t>UDPPlusConnection</w:t>
+      </w:r>
+      <w:proofErr w:type="spellEnd"/>
+      <w:r>
+        <w:t xml:space="preserve"> *open;</w:t>
+      </w:r>
+    </w:p>
+    <w:p>
+      <w:r>
+        <w:tab/>
+      </w:r>
+      <w:r>
+        <w:tab/>
+      </w:r>
+      <w:proofErr w:type="gramStart"/>
+      <w:r>
+        <w:t>const</w:t>
+      </w:r>
+      <w:proofErr w:type="gramEnd"/>
+      <w:r>
+        <w:t xml:space="preserve"> </w:t>
+      </w:r>
+      <w:proofErr w:type="spellStart"/>
+      <w:r>
+        <w:t>int</w:t>
+      </w:r>
+      <w:proofErr w:type="spellEnd"/>
+      <w:r>
+        <w:t xml:space="preserve"> PORT = 30000;</w:t>
       </w:r>
     </w:p>
     <w:p/>
@@ -970,79 +1559,197 @@
         <w:tab/>
       </w:r>
       <w:r>
-        <w:t>// setup sockaddr_in struct</w:t>
-      </w:r>
-    </w:p>
-    <w:p>
-      <w:r>
-        <w:tab/>
-      </w:r>
-      <w:r>
-        <w:tab/>
-      </w:r>
-      <w:r>
-        <w:t>struct sockaddr_in host;</w:t>
-      </w:r>
-    </w:p>
-    <w:p>
-      <w:r>
-        <w:tab/>
-      </w:r>
-      <w:r>
-        <w:tab/>
-      </w:r>
-      <w:r>
-        <w:t>memset((char *) &amp;host, 0, sizeof(host));</w:t>
-      </w:r>
-    </w:p>
-    <w:p>
-      <w:r>
-        <w:tab/>
-      </w:r>
-      <w:r>
-        <w:tab/>
-      </w:r>
-      <w:r>
-        <w:t>host.sin_family = AF_INET;</w:t>
-      </w:r>
-    </w:p>
-    <w:p>
-      <w:r>
-        <w:tab/>
-      </w:r>
-      <w:r>
-        <w:tab/>
+        <w:t xml:space="preserve">// </w:t>
+      </w:r>
+      <w:proofErr w:type="gramStart"/>
+      <w:r>
+        <w:t>setup</w:t>
+      </w:r>
+      <w:proofErr w:type="gramEnd"/>
+      <w:r>
+        <w:t xml:space="preserve"> </w:t>
+      </w:r>
+      <w:proofErr w:type="spellStart"/>
+      <w:r>
+        <w:t>sockaddr_in</w:t>
+      </w:r>
+      <w:proofErr w:type="spellEnd"/>
+      <w:r>
+        <w:t xml:space="preserve"> </w:t>
+      </w:r>
+      <w:proofErr w:type="spellStart"/>
+      <w:r>
+        <w:t>struct</w:t>
+      </w:r>
+      <w:proofErr w:type="spellEnd"/>
+    </w:p>
+    <w:p>
+      <w:r>
+        <w:tab/>
+      </w:r>
+      <w:r>
+        <w:tab/>
+      </w:r>
+      <w:proofErr w:type="spellStart"/>
+      <w:proofErr w:type="gramStart"/>
+      <w:r>
+        <w:t>struct</w:t>
+      </w:r>
+      <w:proofErr w:type="spellEnd"/>
+      <w:proofErr w:type="gramEnd"/>
+      <w:r>
+        <w:t xml:space="preserve"> </w:t>
+      </w:r>
+      <w:proofErr w:type="spellStart"/>
+      <w:r>
+        <w:t>sockaddr_in</w:t>
+      </w:r>
+      <w:proofErr w:type="spellEnd"/>
+      <w:r>
+        <w:t xml:space="preserve"> host;</w:t>
+      </w:r>
+    </w:p>
+    <w:p>
+      <w:r>
+        <w:tab/>
+      </w:r>
+      <w:r>
+        <w:tab/>
+      </w:r>
+      <w:proofErr w:type="spellStart"/>
+      <w:proofErr w:type="gramStart"/>
+      <w:r>
+        <w:t>memset</w:t>
+      </w:r>
+      <w:proofErr w:type="spellEnd"/>
+      <w:proofErr w:type="gramEnd"/>
+      <w:r>
+        <w:t xml:space="preserve">((char *) &amp;host, 0, </w:t>
+      </w:r>
+      <w:proofErr w:type="spellStart"/>
+      <w:r>
+        <w:t>sizeof</w:t>
+      </w:r>
+      <w:proofErr w:type="spellEnd"/>
+      <w:r>
+        <w:t>(host));</w:t>
+      </w:r>
+    </w:p>
+    <w:p>
+      <w:r>
+        <w:tab/>
+      </w:r>
+      <w:r>
+        <w:tab/>
+      </w:r>
+      <w:proofErr w:type="spellStart"/>
+      <w:proofErr w:type="gramStart"/>
+      <w:r>
+        <w:t>host.sin</w:t>
+      </w:r>
+      <w:proofErr w:type="gramEnd"/>
+      <w:r>
+        <w:t>_family</w:t>
+      </w:r>
+      <w:proofErr w:type="spellEnd"/>
+      <w:r>
+        <w:t xml:space="preserve"> = AF_INET;</w:t>
+      </w:r>
+    </w:p>
+    <w:p>
+      <w:r>
+        <w:tab/>
+      </w:r>
+      <w:r>
+        <w:tab/>
+      </w:r>
+      <w:proofErr w:type="spellStart"/>
+      <w:proofErr w:type="gramStart"/>
+      <w:r>
         <w:t>host</w:t>
       </w:r>
       <w:r>
-        <w:t>.sin_port = htons(PORT);</w:t>
-      </w:r>
-    </w:p>
-    <w:p>
-      <w:r>
-        <w:tab/>
-      </w:r>
-    </w:p>
-    <w:p>
-      <w:r>
-        <w:tab/>
-      </w:r>
-      <w:r>
-        <w:tab/>
-      </w:r>
-      <w:r>
-        <w:t>// connect to server</w:t>
-      </w:r>
-    </w:p>
-    <w:p>
-      <w:r>
-        <w:tab/>
-      </w:r>
-      <w:r>
-        <w:tab/>
-      </w:r>
-      <w:r>
-        <w:t>open = conn-&gt;conn(&amp;host, sizeof(host));</w:t>
+        <w:t>.sin</w:t>
+      </w:r>
+      <w:proofErr w:type="gramEnd"/>
+      <w:r>
+        <w:t>_port</w:t>
+      </w:r>
+      <w:proofErr w:type="spellEnd"/>
+      <w:r>
+        <w:t xml:space="preserve"> = </w:t>
+      </w:r>
+      <w:proofErr w:type="spellStart"/>
+      <w:r>
+        <w:t>htons</w:t>
+      </w:r>
+      <w:proofErr w:type="spellEnd"/>
+      <w:r>
+        <w:t>(PORT);</w:t>
+      </w:r>
+    </w:p>
+    <w:p>
+      <w:r>
+        <w:tab/>
+      </w:r>
+    </w:p>
+    <w:p>
+      <w:r>
+        <w:tab/>
+      </w:r>
+      <w:r>
+        <w:tab/>
+      </w:r>
+      <w:r>
+        <w:t xml:space="preserve">// </w:t>
+      </w:r>
+      <w:proofErr w:type="gramStart"/>
+      <w:r>
+        <w:t>connect</w:t>
+      </w:r>
+      <w:proofErr w:type="gramEnd"/>
+      <w:r>
+        <w:t xml:space="preserve"> to server</w:t>
+      </w:r>
+    </w:p>
+    <w:p>
+      <w:r>
+        <w:tab/>
+      </w:r>
+      <w:r>
+        <w:tab/>
+      </w:r>
+      <w:proofErr w:type="gramStart"/>
+      <w:r>
+        <w:t>open</w:t>
+      </w:r>
+      <w:proofErr w:type="gramEnd"/>
+      <w:r>
+        <w:t xml:space="preserve"> = </w:t>
+      </w:r>
+      <w:proofErr w:type="spellStart"/>
+      <w:r>
+        <w:t>conn</w:t>
+      </w:r>
+      <w:proofErr w:type="spellEnd"/>
+      <w:r>
+        <w:t>-&gt;</w:t>
+      </w:r>
+      <w:proofErr w:type="spellStart"/>
+      <w:r>
+        <w:t>conn</w:t>
+      </w:r>
+      <w:proofErr w:type="spellEnd"/>
+      <w:r>
+        <w:t xml:space="preserve">(&amp;host, </w:t>
+      </w:r>
+      <w:proofErr w:type="spellStart"/>
+      <w:r>
+        <w:t>sizeof</w:t>
+      </w:r>
+      <w:proofErr w:type="spellEnd"/>
+      <w:r>
+        <w:t>(host));</w:t>
       </w:r>
     </w:p>
     <w:p/>
@@ -1052,16 +1759,40 @@
       </w:r>
       <w:r>
         <w:tab/>
-        <w:t>// do something with open (UDPPlusConnection object</w:t>
-      </w:r>
-    </w:p>
-    <w:p>
-      <w:r>
-        <w:tab/>
-      </w:r>
-      <w:r>
-        <w:tab/>
-        <w:t>// can send or receive data packets)</w:t>
+        <w:t xml:space="preserve">// </w:t>
+      </w:r>
+      <w:proofErr w:type="gramStart"/>
+      <w:r>
+        <w:t>do</w:t>
+      </w:r>
+      <w:proofErr w:type="gramEnd"/>
+      <w:r>
+        <w:t xml:space="preserve"> something with open (</w:t>
+      </w:r>
+      <w:proofErr w:type="spellStart"/>
+      <w:r>
+        <w:t>UDPPlusConnection</w:t>
+      </w:r>
+      <w:proofErr w:type="spellEnd"/>
+      <w:r>
+        <w:t xml:space="preserve"> object</w:t>
+      </w:r>
+    </w:p>
+    <w:p>
+      <w:r>
+        <w:tab/>
+      </w:r>
+      <w:r>
+        <w:tab/>
+        <w:t xml:space="preserve">// </w:t>
+      </w:r>
+      <w:proofErr w:type="gramStart"/>
+      <w:r>
+        <w:t>can</w:t>
+      </w:r>
+      <w:proofErr w:type="gramEnd"/>
+      <w:r>
+        <w:t xml:space="preserve"> send or receive data packets)</w:t>
       </w:r>
     </w:p>
     <w:p/>
@@ -1072,8 +1803,13 @@
       <w:r>
         <w:tab/>
       </w:r>
-      <w:r>
-        <w:t>return 0;</w:t>
+      <w:proofErr w:type="gramStart"/>
+      <w:r>
+        <w:t>return</w:t>
+      </w:r>
+      <w:proofErr w:type="gramEnd"/>
+      <w:r>
+        <w:t xml:space="preserve"> 0;</w:t>
       </w:r>
     </w:p>
     <w:p>
@@ -1087,14 +1823,24 @@
     <w:p/>
     <w:p>
       <w:r>
-        <w:t xml:space="preserve">This example shows how you could use UDP++ for a client application. You would create a </w:t>
+        <w:t xml:space="preserve">This example shows how you could use UDP++ for a client application. You would create </w:t>
+      </w:r>
+      <w:proofErr w:type="gramStart"/>
+      <w:r>
+        <w:t>a</w:t>
+      </w:r>
+      <w:proofErr w:type="gramEnd"/>
+      <w:r>
+        <w:t xml:space="preserve"> </w:t>
       </w:r>
       <w:r>
         <w:t>“</w:t>
       </w:r>
+      <w:proofErr w:type="spellStart"/>
       <w:r>
         <w:t>UDPPLus</w:t>
       </w:r>
+      <w:proofErr w:type="spellEnd"/>
       <w:r>
         <w:t>”</w:t>
       </w:r>
@@ -1104,9 +1850,11 @@
       <w:r>
         <w:t>“</w:t>
       </w:r>
+      <w:proofErr w:type="spellStart"/>
       <w:r>
         <w:t>UDPPLusConnection</w:t>
       </w:r>
+      <w:proofErr w:type="spellEnd"/>
       <w:r>
         <w:t>”</w:t>
       </w:r>
@@ -1122,21 +1870,33 @@
       <w:r>
         <w:t>“</w:t>
       </w:r>
+      <w:proofErr w:type="spellStart"/>
       <w:r>
         <w:t>sockaddr</w:t>
       </w:r>
+      <w:proofErr w:type="spellEnd"/>
       <w:r>
         <w:t>”</w:t>
       </w:r>
       <w:r>
-        <w:t xml:space="preserve"> struct just as you would for a normal UDP connection. Then call the </w:t>
+        <w:t xml:space="preserve"> </w:t>
+      </w:r>
+      <w:proofErr w:type="spellStart"/>
+      <w:r>
+        <w:t>struct</w:t>
+      </w:r>
+      <w:proofErr w:type="spellEnd"/>
+      <w:r>
+        <w:t xml:space="preserve"> just as you would for a normal UDP connection. Then call the </w:t>
       </w:r>
       <w:r>
         <w:t>“</w:t>
       </w:r>
+      <w:proofErr w:type="spellStart"/>
       <w:r>
         <w:t>conn</w:t>
       </w:r>
+      <w:proofErr w:type="spellEnd"/>
       <w:r>
         <w:t>”</w:t>
       </w:r>
@@ -1146,33 +1906,49 @@
       <w:r>
         <w:t>“</w:t>
       </w:r>
+      <w:proofErr w:type="spellStart"/>
       <w:r>
         <w:t>sockaddr</w:t>
       </w:r>
-      <w:r>
-        <w:t>” struct</w:t>
-      </w:r>
+      <w:proofErr w:type="spellEnd"/>
+      <w:r>
+        <w:t xml:space="preserve">” </w:t>
+      </w:r>
+      <w:proofErr w:type="spellStart"/>
+      <w:r>
+        <w:t>struct</w:t>
+      </w:r>
+      <w:proofErr w:type="spellEnd"/>
       <w:r>
         <w:t xml:space="preserve"> and length of </w:t>
       </w:r>
       <w:r>
         <w:t>“</w:t>
       </w:r>
+      <w:proofErr w:type="spellStart"/>
       <w:r>
         <w:t>sockaddr</w:t>
       </w:r>
-      <w:r>
-        <w:t>” struct</w:t>
-      </w:r>
+      <w:proofErr w:type="spellEnd"/>
+      <w:r>
+        <w:t xml:space="preserve">” </w:t>
+      </w:r>
+      <w:proofErr w:type="spellStart"/>
+      <w:r>
+        <w:t>struct</w:t>
+      </w:r>
+      <w:proofErr w:type="spellEnd"/>
       <w:r>
         <w:t xml:space="preserve"> as arguments and this will return the </w:t>
       </w:r>
       <w:r>
         <w:t>“</w:t>
       </w:r>
+      <w:proofErr w:type="spellStart"/>
       <w:r>
         <w:t>UDPPlusConnection</w:t>
       </w:r>
+      <w:proofErr w:type="spellEnd"/>
       <w:r>
         <w:t>”</w:t>
       </w:r>
@@ -1191,9 +1967,11 @@
       <w:r>
         <w:t>“</w:t>
       </w:r>
+      <w:proofErr w:type="spellStart"/>
       <w:r>
         <w:t>UDPPlus</w:t>
       </w:r>
+      <w:proofErr w:type="spellEnd"/>
       <w:r>
         <w:t>”</w:t>
       </w:r>
@@ -1218,8 +1996,39 @@
       <w:r>
         <w:tab/>
       </w:r>
-      <w:r>
-        <w:t>int main(int argc, char* argv[]) {</w:t>
+      <w:proofErr w:type="spellStart"/>
+      <w:proofErr w:type="gramStart"/>
+      <w:r>
+        <w:t>int</w:t>
+      </w:r>
+      <w:proofErr w:type="spellEnd"/>
+      <w:proofErr w:type="gramEnd"/>
+      <w:r>
+        <w:t xml:space="preserve"> main(</w:t>
+      </w:r>
+      <w:proofErr w:type="spellStart"/>
+      <w:r>
+        <w:t>int</w:t>
+      </w:r>
+      <w:proofErr w:type="spellEnd"/>
+      <w:r>
+        <w:t xml:space="preserve"> </w:t>
+      </w:r>
+      <w:proofErr w:type="spellStart"/>
+      <w:r>
+        <w:t>argc</w:t>
+      </w:r>
+      <w:proofErr w:type="spellEnd"/>
+      <w:r>
+        <w:t xml:space="preserve">, char* </w:t>
+      </w:r>
+      <w:proofErr w:type="spellStart"/>
+      <w:r>
+        <w:t>argv</w:t>
+      </w:r>
+      <w:proofErr w:type="spellEnd"/>
+      <w:r>
+        <w:t>[]) {</w:t>
       </w:r>
     </w:p>
     <w:p/>
@@ -1230,90 +2039,208 @@
       <w:r>
         <w:tab/>
       </w:r>
-      <w:r>
-        <w:t>UDPPlus *conn = new UDPPlus;</w:t>
-      </w:r>
-    </w:p>
-    <w:p>
-      <w:r>
-        <w:tab/>
-      </w:r>
-      <w:r>
-        <w:tab/>
-      </w:r>
-      <w:r>
-        <w:t>UDPPlusConnection *open;</w:t>
-      </w:r>
-    </w:p>
-    <w:p>
-      <w:r>
-        <w:tab/>
-      </w:r>
-      <w:r>
-        <w:tab/>
-      </w:r>
-      <w:r>
-        <w:t xml:space="preserve">const int PORT = 30000; </w:t>
-      </w:r>
-    </w:p>
-    <w:p>
-      <w:r>
-        <w:tab/>
-      </w:r>
-    </w:p>
-    <w:p>
-      <w:r>
-        <w:tab/>
-      </w:r>
-      <w:r>
-        <w:tab/>
-      </w:r>
-      <w:r>
-        <w:t>// setup sockadr_in struct</w:t>
-      </w:r>
-    </w:p>
-    <w:p>
-      <w:r>
-        <w:tab/>
-      </w:r>
-      <w:r>
-        <w:tab/>
-      </w:r>
-      <w:r>
-        <w:t>struct sockaddr_in local;</w:t>
-      </w:r>
-    </w:p>
-    <w:p>
-      <w:r>
-        <w:tab/>
-      </w:r>
-      <w:r>
-        <w:tab/>
-      </w:r>
-      <w:r>
-        <w:t>memset((char *) &amp;local, 0, sizeof(local));</w:t>
-      </w:r>
-    </w:p>
-    <w:p>
-      <w:r>
-        <w:tab/>
-      </w:r>
-      <w:r>
-        <w:tab/>
-      </w:r>
-      <w:r>
-        <w:t>local.sin_family = AF_INET;</w:t>
-      </w:r>
-    </w:p>
-    <w:p>
-      <w:r>
-        <w:tab/>
-      </w:r>
-      <w:r>
-        <w:tab/>
-      </w:r>
-      <w:r>
-        <w:t>local.sin_port = htons(PORT);</w:t>
+      <w:proofErr w:type="spellStart"/>
+      <w:r>
+        <w:t>UDPPlus</w:t>
+      </w:r>
+      <w:proofErr w:type="spellEnd"/>
+      <w:r>
+        <w:t xml:space="preserve"> *</w:t>
+      </w:r>
+      <w:proofErr w:type="spellStart"/>
+      <w:r>
+        <w:t>conn</w:t>
+      </w:r>
+      <w:proofErr w:type="spellEnd"/>
+      <w:r>
+        <w:t xml:space="preserve"> = new </w:t>
+      </w:r>
+      <w:proofErr w:type="spellStart"/>
+      <w:r>
+        <w:t>UDPPlus</w:t>
+      </w:r>
+      <w:proofErr w:type="spellEnd"/>
+      <w:r>
+        <w:t>;</w:t>
+      </w:r>
+    </w:p>
+    <w:p>
+      <w:r>
+        <w:tab/>
+      </w:r>
+      <w:r>
+        <w:tab/>
+      </w:r>
+      <w:proofErr w:type="spellStart"/>
+      <w:r>
+        <w:t>UDPPlusConnection</w:t>
+      </w:r>
+      <w:proofErr w:type="spellEnd"/>
+      <w:r>
+        <w:t xml:space="preserve"> *open;</w:t>
+      </w:r>
+    </w:p>
+    <w:p>
+      <w:r>
+        <w:tab/>
+      </w:r>
+      <w:r>
+        <w:tab/>
+      </w:r>
+      <w:proofErr w:type="gramStart"/>
+      <w:r>
+        <w:t>const</w:t>
+      </w:r>
+      <w:proofErr w:type="gramEnd"/>
+      <w:r>
+        <w:t xml:space="preserve"> </w:t>
+      </w:r>
+      <w:proofErr w:type="spellStart"/>
+      <w:r>
+        <w:t>int</w:t>
+      </w:r>
+      <w:proofErr w:type="spellEnd"/>
+      <w:r>
+        <w:t xml:space="preserve"> PORT = 30000; </w:t>
+      </w:r>
+    </w:p>
+    <w:p>
+      <w:r>
+        <w:tab/>
+      </w:r>
+    </w:p>
+    <w:p>
+      <w:r>
+        <w:tab/>
+      </w:r>
+      <w:r>
+        <w:tab/>
+      </w:r>
+      <w:r>
+        <w:t xml:space="preserve">// </w:t>
+      </w:r>
+      <w:proofErr w:type="gramStart"/>
+      <w:r>
+        <w:t>setup</w:t>
+      </w:r>
+      <w:proofErr w:type="gramEnd"/>
+      <w:r>
+        <w:t xml:space="preserve"> </w:t>
+      </w:r>
+      <w:proofErr w:type="spellStart"/>
+      <w:r>
+        <w:t>sockadr_in</w:t>
+      </w:r>
+      <w:proofErr w:type="spellEnd"/>
+      <w:r>
+        <w:t xml:space="preserve"> </w:t>
+      </w:r>
+      <w:proofErr w:type="spellStart"/>
+      <w:r>
+        <w:t>struct</w:t>
+      </w:r>
+      <w:proofErr w:type="spellEnd"/>
+    </w:p>
+    <w:p>
+      <w:r>
+        <w:tab/>
+      </w:r>
+      <w:r>
+        <w:tab/>
+      </w:r>
+      <w:proofErr w:type="spellStart"/>
+      <w:proofErr w:type="gramStart"/>
+      <w:r>
+        <w:t>struct</w:t>
+      </w:r>
+      <w:proofErr w:type="spellEnd"/>
+      <w:proofErr w:type="gramEnd"/>
+      <w:r>
+        <w:t xml:space="preserve"> </w:t>
+      </w:r>
+      <w:proofErr w:type="spellStart"/>
+      <w:r>
+        <w:t>sockaddr_in</w:t>
+      </w:r>
+      <w:proofErr w:type="spellEnd"/>
+      <w:r>
+        <w:t xml:space="preserve"> local;</w:t>
+      </w:r>
+    </w:p>
+    <w:p>
+      <w:r>
+        <w:tab/>
+      </w:r>
+      <w:r>
+        <w:tab/>
+      </w:r>
+      <w:proofErr w:type="spellStart"/>
+      <w:proofErr w:type="gramStart"/>
+      <w:r>
+        <w:t>memset</w:t>
+      </w:r>
+      <w:proofErr w:type="spellEnd"/>
+      <w:proofErr w:type="gramEnd"/>
+      <w:r>
+        <w:t xml:space="preserve">((char *) &amp;local, 0, </w:t>
+      </w:r>
+      <w:proofErr w:type="spellStart"/>
+      <w:r>
+        <w:t>sizeof</w:t>
+      </w:r>
+      <w:proofErr w:type="spellEnd"/>
+      <w:r>
+        <w:t>(local));</w:t>
+      </w:r>
+    </w:p>
+    <w:p>
+      <w:r>
+        <w:tab/>
+      </w:r>
+      <w:r>
+        <w:tab/>
+      </w:r>
+      <w:proofErr w:type="spellStart"/>
+      <w:proofErr w:type="gramStart"/>
+      <w:r>
+        <w:t>local.sin</w:t>
+      </w:r>
+      <w:proofErr w:type="gramEnd"/>
+      <w:r>
+        <w:t>_family</w:t>
+      </w:r>
+      <w:proofErr w:type="spellEnd"/>
+      <w:r>
+        <w:t xml:space="preserve"> = AF_INET;</w:t>
+      </w:r>
+    </w:p>
+    <w:p>
+      <w:r>
+        <w:tab/>
+      </w:r>
+      <w:r>
+        <w:tab/>
+      </w:r>
+      <w:proofErr w:type="spellStart"/>
+      <w:proofErr w:type="gramStart"/>
+      <w:r>
+        <w:t>local.sin</w:t>
+      </w:r>
+      <w:proofErr w:type="gramEnd"/>
+      <w:r>
+        <w:t>_port</w:t>
+      </w:r>
+      <w:proofErr w:type="spellEnd"/>
+      <w:r>
+        <w:t xml:space="preserve"> = </w:t>
+      </w:r>
+      <w:proofErr w:type="spellStart"/>
+      <w:r>
+        <w:t>htons</w:t>
+      </w:r>
+      <w:proofErr w:type="spellEnd"/>
+      <w:r>
+        <w:t>(PORT);</w:t>
       </w:r>
     </w:p>
     <w:p>
@@ -1326,8 +2253,18 @@
       <w:r>
         <w:tab/>
       </w:r>
-      <w:r>
-        <w:t>local.sin_addr.s_addr = AI_PASSIVE;</w:t>
+      <w:proofErr w:type="spellStart"/>
+      <w:proofErr w:type="gramStart"/>
+      <w:r>
+        <w:t>local.sin</w:t>
+      </w:r>
+      <w:proofErr w:type="gramEnd"/>
+      <w:r>
+        <w:t>_addr.s_addr</w:t>
+      </w:r>
+      <w:proofErr w:type="spellEnd"/>
+      <w:r>
+        <w:t xml:space="preserve"> = AI_PASSIVE;</w:t>
       </w:r>
     </w:p>
     <w:p/>
@@ -1338,19 +2275,63 @@
       <w:r>
         <w:tab/>
       </w:r>
-      <w:r>
-        <w:t>conn-&gt;bind_p(&amp;local, sizeof(local));</w:t>
-      </w:r>
-    </w:p>
-    <w:p>
-      <w:r>
-        <w:tab/>
-      </w:r>
-      <w:r>
-        <w:tab/>
-      </w:r>
-      <w:r>
-        <w:t>open = conn-&gt;accept_p();</w:t>
+      <w:proofErr w:type="spellStart"/>
+      <w:proofErr w:type="gramStart"/>
+      <w:r>
+        <w:t>conn</w:t>
+      </w:r>
+      <w:proofErr w:type="spellEnd"/>
+      <w:proofErr w:type="gramEnd"/>
+      <w:r>
+        <w:t>-&gt;</w:t>
+      </w:r>
+      <w:proofErr w:type="spellStart"/>
+      <w:r>
+        <w:t>bind_p</w:t>
+      </w:r>
+      <w:proofErr w:type="spellEnd"/>
+      <w:r>
+        <w:t xml:space="preserve">(&amp;local, </w:t>
+      </w:r>
+      <w:proofErr w:type="spellStart"/>
+      <w:r>
+        <w:t>sizeof</w:t>
+      </w:r>
+      <w:proofErr w:type="spellEnd"/>
+      <w:r>
+        <w:t>(local));</w:t>
+      </w:r>
+    </w:p>
+    <w:p>
+      <w:r>
+        <w:tab/>
+      </w:r>
+      <w:r>
+        <w:tab/>
+      </w:r>
+      <w:proofErr w:type="gramStart"/>
+      <w:r>
+        <w:t>open</w:t>
+      </w:r>
+      <w:proofErr w:type="gramEnd"/>
+      <w:r>
+        <w:t xml:space="preserve"> = </w:t>
+      </w:r>
+      <w:proofErr w:type="spellStart"/>
+      <w:r>
+        <w:t>conn</w:t>
+      </w:r>
+      <w:proofErr w:type="spellEnd"/>
+      <w:r>
+        <w:t>-&gt;</w:t>
+      </w:r>
+      <w:proofErr w:type="spellStart"/>
+      <w:r>
+        <w:t>accept_p</w:t>
+      </w:r>
+      <w:proofErr w:type="spellEnd"/>
+      <w:r>
+        <w:t>();</w:t>
       </w:r>
     </w:p>
     <w:p/>
@@ -1360,16 +2341,40 @@
       </w:r>
       <w:r>
         <w:tab/>
-        <w:t>// do something with open (UDPPlusConnection object</w:t>
-      </w:r>
-    </w:p>
-    <w:p>
-      <w:r>
-        <w:tab/>
-      </w:r>
-      <w:r>
-        <w:tab/>
-        <w:t>// can send or receive data packets)</w:t>
+        <w:t xml:space="preserve">// </w:t>
+      </w:r>
+      <w:proofErr w:type="gramStart"/>
+      <w:r>
+        <w:t>do</w:t>
+      </w:r>
+      <w:proofErr w:type="gramEnd"/>
+      <w:r>
+        <w:t xml:space="preserve"> something with open (</w:t>
+      </w:r>
+      <w:proofErr w:type="spellStart"/>
+      <w:r>
+        <w:t>UDPPlusConnection</w:t>
+      </w:r>
+      <w:proofErr w:type="spellEnd"/>
+      <w:r>
+        <w:t xml:space="preserve"> object</w:t>
+      </w:r>
+    </w:p>
+    <w:p>
+      <w:r>
+        <w:tab/>
+      </w:r>
+      <w:r>
+        <w:tab/>
+        <w:t xml:space="preserve">// </w:t>
+      </w:r>
+      <w:proofErr w:type="gramStart"/>
+      <w:r>
+        <w:t>can</w:t>
+      </w:r>
+      <w:proofErr w:type="gramEnd"/>
+      <w:r>
+        <w:t xml:space="preserve"> send or receive data packets)</w:t>
       </w:r>
     </w:p>
     <w:p/>
@@ -1380,8 +2385,13 @@
       <w:r>
         <w:tab/>
       </w:r>
-      <w:r>
-        <w:t>return 0;</w:t>
+      <w:proofErr w:type="gramStart"/>
+      <w:r>
+        <w:t>return</w:t>
+      </w:r>
+      <w:proofErr w:type="gramEnd"/>
+      <w:r>
+        <w:t xml:space="preserve"> 0;</w:t>
       </w:r>
     </w:p>
     <w:p>
@@ -1400,14 +2410,24 @@
       <w:r>
         <w:t>“</w:t>
       </w:r>
+      <w:proofErr w:type="spellStart"/>
       <w:r>
         <w:t>sockaddr</w:t>
       </w:r>
+      <w:proofErr w:type="spellEnd"/>
       <w:r>
         <w:t>”</w:t>
       </w:r>
       <w:r>
-        <w:t xml:space="preserve"> struct differently to define the IP address (</w:t>
+        <w:t xml:space="preserve"> </w:t>
+      </w:r>
+      <w:proofErr w:type="spellStart"/>
+      <w:r>
+        <w:t>struct</w:t>
+      </w:r>
+      <w:proofErr w:type="spellEnd"/>
+      <w:r>
+        <w:t xml:space="preserve"> differently to define the IP address (</w:t>
       </w:r>
       <w:r>
         <w:t>“</w:t>
@@ -1419,7 +2439,15 @@
         <w:t>”</w:t>
       </w:r>
       <w:r>
-        <w:t xml:space="preserve"> means localhost) and </w:t>
+        <w:t xml:space="preserve"> means </w:t>
+      </w:r>
+      <w:proofErr w:type="spellStart"/>
+      <w:r>
+        <w:t>localhost</w:t>
+      </w:r>
+      <w:proofErr w:type="spellEnd"/>
+      <w:r>
+        <w:t xml:space="preserve">) and </w:t>
       </w:r>
       <w:r>
         <w:t>"</w:t>
@@ -1436,9 +2464,11 @@
       <w:r>
         <w:t>“</w:t>
       </w:r>
+      <w:proofErr w:type="spellStart"/>
       <w:r>
         <w:t>bind_p</w:t>
       </w:r>
+      <w:proofErr w:type="spellEnd"/>
       <w:r>
         <w:t>” method</w:t>
       </w:r>
@@ -1448,9 +2478,11 @@
       <w:r>
         <w:t>“</w:t>
       </w:r>
+      <w:proofErr w:type="spellStart"/>
       <w:r>
         <w:t>UDPPlus</w:t>
       </w:r>
+      <w:proofErr w:type="spellEnd"/>
       <w:r>
         <w:t>”</w:t>
       </w:r>
@@ -1460,9 +2492,11 @@
       <w:r>
         <w:t>“</w:t>
       </w:r>
+      <w:proofErr w:type="spellStart"/>
       <w:r>
         <w:t>accept_p</w:t>
       </w:r>
+      <w:proofErr w:type="spellEnd"/>
       <w:r>
         <w:t>”</w:t>
       </w:r>
@@ -1478,9 +2512,11 @@
       <w:r>
         <w:t>“</w:t>
       </w:r>
+      <w:proofErr w:type="spellStart"/>
       <w:r>
         <w:t>UDPPlusConnection</w:t>
       </w:r>
+      <w:proofErr w:type="spellEnd"/>
       <w:r>
         <w:t>”</w:t>
       </w:r>

</xml_diff>